<commit_message>
Blog Area Bug Fix
</commit_message>
<xml_diff>
--- a/files/Resume of TONMOY TALUKDER.docx
+++ b/files/Resume of TONMOY TALUKDER.docx
@@ -257,8 +257,9 @@
         <w:spacing w:after="0" w:line="240" w:lineRule="auto"/>
         <w:rPr>
           <w:rFonts w:ascii="Times New Roman" w:eastAsia="Times New Roman" w:hAnsi="Times New Roman" w:cs="Times New Roman"/>
-          <w:sz w:val="28"/>
-          <w:szCs w:val="28"/>
+          <w:color w:val="000000"/>
+          <w:sz w:val="24"/>
+          <w:szCs w:val="24"/>
         </w:rPr>
       </w:pPr>
       <w:r>
@@ -307,6 +308,16 @@
         </w:rPr>
         <w:t>Present</w:t>
       </w:r>
+    </w:p>
+    <w:p>
+      <w:pPr>
+        <w:spacing w:after="0" w:line="240" w:lineRule="auto"/>
+        <w:rPr>
+          <w:rFonts w:ascii="Times New Roman" w:eastAsia="Times New Roman" w:hAnsi="Times New Roman" w:cs="Times New Roman"/>
+          <w:sz w:val="6"/>
+          <w:szCs w:val="6"/>
+        </w:rPr>
+      </w:pPr>
     </w:p>
     <w:p>
       <w:pPr>
@@ -366,8 +377,8 @@
         <w:rPr>
           <w:rFonts w:ascii="Times New Roman" w:eastAsia="Times New Roman" w:hAnsi="Times New Roman" w:cs="Times New Roman"/>
           <w:color w:val="0E101A"/>
-          <w:sz w:val="24"/>
-          <w:szCs w:val="24"/>
+          <w:sz w:val="16"/>
+          <w:szCs w:val="16"/>
         </w:rPr>
       </w:pPr>
     </w:p>
@@ -401,8 +412,8 @@
         <w:rPr>
           <w:rFonts w:ascii="Times New Roman" w:eastAsia="Times New Roman" w:hAnsi="Times New Roman" w:cs="Times New Roman"/>
           <w:color w:val="0E101A"/>
-          <w:sz w:val="24"/>
-          <w:szCs w:val="24"/>
+          <w:sz w:val="16"/>
+          <w:szCs w:val="16"/>
         </w:rPr>
       </w:pPr>
     </w:p>
@@ -436,8 +447,8 @@
         <w:rPr>
           <w:rFonts w:ascii="Times New Roman" w:eastAsia="Times New Roman" w:hAnsi="Times New Roman" w:cs="Times New Roman"/>
           <w:color w:val="0E101A"/>
-          <w:sz w:val="24"/>
-          <w:szCs w:val="24"/>
+          <w:sz w:val="16"/>
+          <w:szCs w:val="16"/>
         </w:rPr>
       </w:pPr>
     </w:p>
@@ -632,8 +643,8 @@
         <w:spacing w:after="0" w:line="240" w:lineRule="auto"/>
         <w:rPr>
           <w:rFonts w:ascii="Times New Roman" w:eastAsia="Times New Roman" w:hAnsi="Times New Roman" w:cs="Times New Roman"/>
-          <w:sz w:val="24"/>
-          <w:szCs w:val="24"/>
+          <w:sz w:val="16"/>
+          <w:szCs w:val="16"/>
         </w:rPr>
       </w:pPr>
     </w:p>
@@ -746,9 +757,9 @@
         <w:spacing w:after="0" w:line="240" w:lineRule="auto"/>
         <w:rPr>
           <w:rFonts w:ascii="Times New Roman" w:eastAsia="Times New Roman" w:hAnsi="Times New Roman" w:cs="Times New Roman"/>
-          <w:i/>
-          <w:iCs/>
-          <w:color w:val="000000"/>
+          <w:color w:val="000000"/>
+          <w:sz w:val="28"/>
+          <w:szCs w:val="28"/>
         </w:rPr>
       </w:pPr>
     </w:p>

</xml_diff>